<commit_message>
add ftp source fasta
</commit_message>
<xml_diff>
--- a/pva_feedback.v.1.0_lajsa_alena_merged.docx
+++ b/pva_feedback.v.1.0_lajsa_alena_merged.docx
@@ -683,7 +683,7 @@
     <w:p/>
     <w:p>
       <w:r>
-        <w:t>De analyse van het model en het opsporen van homologen worden uitgevoerd op genomisch niveau, evenals de eiwitanalyse. Deze twee hoofdrichtingen zijn verdeeld over twee deelnemers, zodat elk zich kan concentreren op een andere onderzoeksrichting.Algemeen gesproken blijven de algoritmen consistent, terwijl er verschillende benaderingen en hulpmiddelen worden ingezet voor de analyse van nucleotide- en eiwitsequenties.</w:t>
+        <w:t>De analyse van het model en het opsporen van homologen worden uitgevoerd op genomisch niveau, evenals de eiwitanalyse.Algemeen gesproken blijven de algoritmen consistent, terwijl er verschillende benaderingen en hulpmiddelen worden ingezet voor de analyse van nucleotide- en eiwitsequenties.</w:t>
       </w:r>
     </w:p>
     <w:p>
@@ -691,21 +691,42 @@
         <w:t>Analyse op het niveau van de eiwitten.</w:t>
       </w:r>
     </w:p>
-    <w:p/>
-    <w:p>
-      <w:pPr>
-        <w:pStyle w:val="ListParagraph"/>
-        <w:numPr>
-          <w:ilvl w:val="0"/>
-          <w:numId w:val="4"/>
-        </w:numPr>
-      </w:pPr>
-      <w:r>
-        <w:t>Verkrijgen FASTA file per chromosome per soort</w:t>
-      </w:r>
-    </w:p>
-    <w:p>
-      <w:hyperlink r:id="rId11" w:anchor="sec9" w:history="1">
+    <w:p>
+      <w:r>
+        <w:t xml:space="preserve">         Fasta source files:</w:t>
+      </w:r>
+    </w:p>
+    <w:p>
+      <w:hyperlink r:id="rId11" w:history="1">
+        <w:r>
+          <w:rPr>
+            <w:rStyle w:val="Hyperlink"/>
+          </w:rPr>
+          <w:t>https://ftp.ncbi.nlm.nih.gov/genomes/all/GCA/949/752/735/GCA_949752735.1_wcLumTerr1.1/</w:t>
+        </w:r>
+      </w:hyperlink>
+    </w:p>
+    <w:p>
+      <w:r>
+        <w:t>https://ftp.ncbi.nlm.nih.gov/genomes/all/GCA/945/859/605/GCA_945859605.1_wcLumRube1.1</w:t>
+      </w:r>
+    </w:p>
+    <w:p>
+      <w:r>
+        <w:t xml:space="preserve">Fasta </w:t>
+      </w:r>
+      <w:r>
+        <w:t>per chromosome</w:t>
+      </w:r>
+    </w:p>
+    <w:p>
+      <w:pPr>
+        <w:rPr>
+          <w:b/>
+          <w:bCs/>
+        </w:rPr>
+      </w:pPr>
+      <w:hyperlink r:id="rId12" w:anchor="sec9" w:history="1">
         <w:r>
           <w:rPr>
             <w:rStyle w:val="Hyperlink"/>
@@ -713,25 +734,17 @@
           <w:t>https://pmc.ncbi.nlm.nih.gov/articles/PMC10799228/#sec9</w:t>
         </w:r>
       </w:hyperlink>
-    </w:p>
-    <w:p>
-      <w:pPr>
-        <w:rPr>
-          <w:b/>
-          <w:bCs/>
-        </w:rPr>
-      </w:pPr>
-      <w:r>
-        <w:t xml:space="preserve"># </w:t>
-      </w:r>
-      <w:r>
-        <w:rPr>
-          <w:b/>
-          <w:bCs/>
-        </w:rPr>
-        <w:t>Data availability</w:t>
-      </w:r>
-    </w:p>
+      <w:r>
+        <w:rPr>
+          <w:rStyle w:val="Hyperlink"/>
+        </w:rPr>
+        <w:t xml:space="preserve">   </w:t>
+      </w:r>
+      <w:r>
+        <w:t># Data availability</w:t>
+      </w:r>
+    </w:p>
+    <w:p/>
     <w:p/>
     <w:p>
       <w:pPr>
@@ -2152,6 +2165,7 @@
   <w:style w:type="character" w:default="1" w:styleId="DefaultParagraphFont">
     <w:name w:val="Default Paragraph Font"/>
     <w:uiPriority w:val="1"/>
+    <w:semiHidden/>
     <w:unhideWhenUsed/>
   </w:style>
   <w:style w:type="table" w:default="1" w:styleId="TableNormal">

</xml_diff>

<commit_message>
update workflow add augustus params
</commit_message>
<xml_diff>
--- a/pva_feedback.v.1.0_lajsa_alena_merged.docx
+++ b/pva_feedback.v.1.0_lajsa_alena_merged.docx
@@ -770,27 +770,76 @@
         <w:t>in een of meerdere scanprogramma's, met behulp van basisprotocollen (augustus --species=species_name input_file.fna &gt; output_file.gff</w:t>
       </w:r>
       <w:r>
-        <w:t xml:space="preserve"> en Augustus </w:t>
-      </w:r>
-      <w:r>
-        <w:rPr>
-          <w:i/>
-          <w:iCs/>
-        </w:rPr>
-        <w:t>Protein</w:t>
-      </w:r>
-      <w:r>
-        <w:t xml:space="preserve"> Profile eXtension (</w:t>
-      </w:r>
-      <w:r>
-        <w:rPr>
-          <w:i/>
-          <w:iCs/>
-        </w:rPr>
-        <w:t>PPX</w:t>
-      </w:r>
-      <w:r>
-        <w:t>)</w:t>
+        <w:t>.</w:t>
+      </w:r>
+      <w:r>
+        <w:t xml:space="preserve">De resultaten van verschillende scanners worden vergeleken op het gebied van genoomgrootte en het detecteren van </w:t>
+      </w:r>
+      <w:r>
+        <w:t>noise</w:t>
+      </w:r>
+      <w:r>
+        <w:t>. Dit gebeurt door de selectiviteit en specificiteit te wijzigen</w:t>
+      </w:r>
+      <w:r>
+        <w:t>.B</w:t>
+      </w:r>
+      <w:r>
+        <w:t xml:space="preserve">eschkbare </w:t>
+      </w:r>
+      <w:r>
+        <w:t xml:space="preserve">augustus </w:t>
+      </w:r>
+      <w:r>
+        <w:t>parameters voor de specfictiet:  i</w:t>
+      </w:r>
+      <w:r>
+        <w:t xml:space="preserve">nstellen  de  eigenschappen voor </w:t>
+      </w:r>
+      <w:r>
+        <w:t>ExonModel</w:t>
+      </w:r>
+      <w:r>
+        <w:t xml:space="preserve">, </w:t>
+      </w:r>
+      <w:r>
+        <w:t>IntronModel</w:t>
+      </w:r>
+      <w:r>
+        <w:t>,</w:t>
+      </w:r>
+      <w:r>
+        <w:t xml:space="preserve"> UtrModel</w:t>
+      </w:r>
+      <w:r>
+        <w:t>, number of sample iteration, softmasking, noInFrameStop</w:t>
+      </w:r>
+      <w:r>
+        <w:t xml:space="preserve"> (</w:t>
+      </w:r>
+      <w:r>
+        <w:t>not report transcripts with in-frame stop codons</w:t>
+      </w:r>
+      <w:r>
+        <w:t xml:space="preserve">) </w:t>
+      </w:r>
+      <w:r>
+        <w:t>, maxOverla</w:t>
+      </w:r>
+      <w:r>
+        <w:t>p(</w:t>
+      </w:r>
+      <w:r>
+        <w:t>maximum overlap of coding regions).  D</w:t>
+      </w:r>
+      <w:r>
+        <w:t>e scanprogramma's te evalueren met behulp van een set positieve controles</w:t>
+      </w:r>
+      <w:r>
+        <w:t>, en set van negatieve controles (set random DNA sequentes)</w:t>
+      </w:r>
+      <w:r>
+        <w:t>,</w:t>
       </w:r>
     </w:p>
     <w:p>
@@ -802,13 +851,36 @@
         </w:numPr>
       </w:pPr>
       <w:r>
-        <w:t>De resultaten van verschillende scanners worden vergeleken op het gebied van genoomgrootte en het detecteren van ruis. Dit gebeurt door de selectiviteit en specificiteit te wijzigen en de scanprogramma's te evalueren met behulp van een set positieve controles</w:t>
-      </w:r>
-      <w:r>
-        <w:t>, en set van negatieve controles (set random DNA sequentes)</w:t>
-      </w:r>
-      <w:r>
-        <w:t xml:space="preserve"> </w:t>
+        <w:t>Het vergelijken van de verkregen sequenties met de beschikbare databases, zoals de Blast Rest Api en  user defined scripts.</w:t>
+      </w:r>
+      <w:r>
+        <w:t xml:space="preserve"> In Augustus: </w:t>
+      </w:r>
+      <w:r>
+        <w:t xml:space="preserve">Augustus </w:t>
+      </w:r>
+      <w:r>
+        <w:rPr>
+          <w:i/>
+          <w:iCs/>
+        </w:rPr>
+        <w:t>Protein</w:t>
+      </w:r>
+      <w:r>
+        <w:t xml:space="preserve"> Profile eXtension (</w:t>
+      </w:r>
+      <w:r>
+        <w:rPr>
+          <w:i/>
+          <w:iCs/>
+        </w:rPr>
+        <w:t>PPX</w:t>
+      </w:r>
+      <w:r>
+        <w:t>)</w:t>
+      </w:r>
+      <w:r>
+        <w:t>.</w:t>
       </w:r>
     </w:p>
     <w:p>
@@ -820,18 +892,6 @@
         </w:numPr>
       </w:pPr>
       <w:r>
-        <w:t xml:space="preserve">Het vergelijken van de verkregen sequenties met de beschikbare databases, zoals de Blast Rest Api en  user defined scripts. </w:t>
-      </w:r>
-    </w:p>
-    <w:p>
-      <w:pPr>
-        <w:pStyle w:val="ListParagraph"/>
-        <w:numPr>
-          <w:ilvl w:val="0"/>
-          <w:numId w:val="4"/>
-        </w:numPr>
-      </w:pPr>
-      <w:r>
         <w:t>Datavisualisatie met behulp van bio-informaticatools</w:t>
       </w:r>
       <w:r>
@@ -977,6 +1037,7 @@
         <w:rPr>
           <w:rFonts w:ascii="Aptos" w:hAnsi="Aptos"/>
         </w:rPr>
+        <w:lastRenderedPageBreak/>
         <w:t>ncbi.nlm.nih.gov. n.d. ‘The NCBI Eukaryotic Genome Annotation Pipeline’. Retrieved 25 November 2024 (https://www.ncbi.nlm.nih.gov/refseq/annotation_euk/process/).</w:t>
       </w:r>
     </w:p>

</xml_diff>